<commit_message>
sample bar graph for race project
</commit_message>
<xml_diff>
--- a/IPV/Notes.docx
+++ b/IPV/Notes.docx
@@ -101,6 +101,9 @@
     <w:p/>
     <w:p/>
     <w:p>
+      <w:pPr>
+        <w:pStyle w:val="Heading1"/>
+      </w:pPr>
       <w:r>
         <w:t>Variable selection</w:t>
       </w:r>
@@ -137,6 +140,9 @@
     </w:p>
     <w:p>
       <w:r>
+        <w:rPr>
+          <w:noProof/>
+        </w:rPr>
         <w:drawing>
           <wp:inline distT="0" distB="0" distL="0" distR="0" wp14:anchorId="50C82FF3" wp14:editId="5DF166C0">
             <wp:extent cx="2304412" cy="1647213"/>
@@ -180,6 +186,9 @@
         <w:t xml:space="preserve"> </w:t>
       </w:r>
       <w:r>
+        <w:rPr>
+          <w:noProof/>
+        </w:rPr>
         <w:drawing>
           <wp:inline distT="0" distB="0" distL="0" distR="0" wp14:anchorId="188F61CD" wp14:editId="3629A99A">
             <wp:extent cx="1288018" cy="1752962"/>
@@ -239,7 +248,89 @@
       </w:r>
     </w:p>
     <w:p>
-      <w:r>
+      <w:pPr>
+        <w:pStyle w:val="ListParagraph"/>
+        <w:numPr>
+          <w:ilvl w:val="0"/>
+          <w:numId w:val="1"/>
+        </w:numPr>
+        <w:rPr>
+          <w:highlight w:val="yellow"/>
+        </w:rPr>
+      </w:pPr>
+      <w:r>
+        <w:rPr>
+          <w:highlight w:val="yellow"/>
+        </w:rPr>
+        <w:t>What do Group 18 and 12 mean?</w:t>
+      </w:r>
+    </w:p>
+    <w:p>
+      <w:pPr>
+        <w:rPr>
+          <w:strike/>
+        </w:rPr>
+      </w:pPr>
+      <w:r>
+        <w:rPr>
+          <w:strike/>
+        </w:rPr>
+        <w:br w:type="page"/>
+      </w:r>
+    </w:p>
+    <w:p>
+      <w:pPr>
+        <w:rPr>
+          <w:strike/>
+        </w:rPr>
+      </w:pPr>
+      <w:r>
+        <w:rPr>
+          <w:strike/>
+        </w:rPr>
+        <w:lastRenderedPageBreak/>
+        <w:drawing>
+          <wp:inline distT="0" distB="0" distL="0" distR="0" wp14:anchorId="4E6BA1D7" wp14:editId="284E6E9B">
+            <wp:extent cx="5943600" cy="502285"/>
+            <wp:effectExtent l="0" t="0" r="0" b="0"/>
+            <wp:docPr id="11" name="Picture 11"/>
+            <wp:cNvGraphicFramePr>
+              <a:graphicFrameLocks xmlns:a="http://schemas.openxmlformats.org/drawingml/2006/main" noChangeAspect="1"/>
+            </wp:cNvGraphicFramePr>
+            <a:graphic xmlns:a="http://schemas.openxmlformats.org/drawingml/2006/main">
+              <a:graphicData uri="http://schemas.openxmlformats.org/drawingml/2006/picture">
+                <pic:pic xmlns:pic="http://schemas.openxmlformats.org/drawingml/2006/picture">
+                  <pic:nvPicPr>
+                    <pic:cNvPr id="1" name=""/>
+                    <pic:cNvPicPr/>
+                  </pic:nvPicPr>
+                  <pic:blipFill>
+                    <a:blip r:embed="rId9"/>
+                    <a:stretch>
+                      <a:fillRect/>
+                    </a:stretch>
+                  </pic:blipFill>
+                  <pic:spPr>
+                    <a:xfrm>
+                      <a:off x="0" y="0"/>
+                      <a:ext cx="5943600" cy="502285"/>
+                    </a:xfrm>
+                    <a:prstGeom prst="rect">
+                      <a:avLst/>
+                    </a:prstGeom>
+                  </pic:spPr>
+                </pic:pic>
+              </a:graphicData>
+            </a:graphic>
+          </wp:inline>
+        </w:drawing>
+      </w:r>
+    </w:p>
+    <w:p>
+      <w:r>
+        <w:rPr>
+          <w:noProof/>
+        </w:rPr>
         <w:drawing>
           <wp:inline distT="0" distB="0" distL="0" distR="0" wp14:anchorId="2A3E061C" wp14:editId="70631E27">
             <wp:extent cx="5943600" cy="1967865"/>
@@ -256,7 +347,7 @@
                     <pic:cNvPicPr/>
                   </pic:nvPicPr>
                   <pic:blipFill>
-                    <a:blip r:embed="rId9"/>
+                    <a:blip r:embed="rId10"/>
                     <a:stretch>
                       <a:fillRect/>
                     </a:stretch>
@@ -301,6 +392,9 @@
     <w:p/>
     <w:p>
       <w:r>
+        <w:rPr>
+          <w:noProof/>
+        </w:rPr>
         <w:drawing>
           <wp:inline distT="0" distB="0" distL="0" distR="0" wp14:anchorId="67A655CD" wp14:editId="67A4B272">
             <wp:extent cx="1964099" cy="2430683"/>
@@ -317,7 +411,7 @@
                     <pic:cNvPicPr/>
                   </pic:nvPicPr>
                   <pic:blipFill>
-                    <a:blip r:embed="rId10"/>
+                    <a:blip r:embed="rId11"/>
                     <a:stretch>
                       <a:fillRect/>
                     </a:stretch>
@@ -338,6 +432,9 @@
         </w:drawing>
       </w:r>
       <w:r>
+        <w:rPr>
+          <w:noProof/>
+        </w:rPr>
         <w:drawing>
           <wp:inline distT="0" distB="0" distL="0" distR="0" wp14:anchorId="6CB6649C" wp14:editId="02162A64">
             <wp:extent cx="1545276" cy="2777924"/>
@@ -354,7 +451,7 @@
                     <pic:cNvPicPr/>
                   </pic:nvPicPr>
                   <pic:blipFill>
-                    <a:blip r:embed="rId11"/>
+                    <a:blip r:embed="rId12"/>
                     <a:stretch>
                       <a:fillRect/>
                     </a:stretch>
@@ -378,6 +475,9 @@
         <w:t xml:space="preserve"> </w:t>
       </w:r>
       <w:r>
+        <w:rPr>
+          <w:noProof/>
+        </w:rPr>
         <w:drawing>
           <wp:inline distT="0" distB="0" distL="0" distR="0" wp14:anchorId="28050A9E" wp14:editId="185B4A4C">
             <wp:extent cx="2057666" cy="1915610"/>
@@ -394,7 +494,7 @@
                     <pic:cNvPicPr/>
                   </pic:nvPicPr>
                   <pic:blipFill>
-                    <a:blip r:embed="rId12"/>
+                    <a:blip r:embed="rId13"/>
                     <a:stretch>
                       <a:fillRect/>
                     </a:stretch>
@@ -453,6 +553,10 @@
     </w:p>
     <w:p>
       <w:r>
+        <w:rPr>
+          <w:noProof/>
+        </w:rPr>
+        <w:lastRenderedPageBreak/>
         <w:drawing>
           <wp:inline distT="0" distB="0" distL="0" distR="0" wp14:anchorId="469EFC2C" wp14:editId="5C3D0923">
             <wp:extent cx="4448796" cy="4048690"/>
@@ -469,7 +573,7 @@
                     <pic:cNvPicPr/>
                   </pic:nvPicPr>
                   <pic:blipFill>
-                    <a:blip r:embed="rId13"/>
+                    <a:blip r:embed="rId14"/>
                     <a:stretch>
                       <a:fillRect/>
                     </a:stretch>
@@ -510,7 +614,9 @@
     </w:p>
     <w:p>
       <w:r>
-        <w:lastRenderedPageBreak/>
+        <w:rPr>
+          <w:noProof/>
+        </w:rPr>
         <w:drawing>
           <wp:inline distT="0" distB="0" distL="0" distR="0" wp14:anchorId="69953F1D" wp14:editId="4DBA9888">
             <wp:extent cx="1666550" cy="1151681"/>
@@ -527,7 +633,7 @@
                     <pic:cNvPicPr/>
                   </pic:nvPicPr>
                   <pic:blipFill>
-                    <a:blip r:embed="rId14"/>
+                    <a:blip r:embed="rId15"/>
                     <a:stretch>
                       <a:fillRect/>
                     </a:stretch>
@@ -548,6 +654,9 @@
         </w:drawing>
       </w:r>
       <w:r>
+        <w:rPr>
+          <w:noProof/>
+        </w:rPr>
         <w:drawing>
           <wp:inline distT="0" distB="0" distL="0" distR="0" wp14:anchorId="69237E6E" wp14:editId="3B21220E">
             <wp:extent cx="1892461" cy="806974"/>
@@ -564,7 +673,7 @@
                     <pic:cNvPicPr/>
                   </pic:nvPicPr>
                   <pic:blipFill>
-                    <a:blip r:embed="rId15"/>
+                    <a:blip r:embed="rId16"/>
                     <a:stretch>
                       <a:fillRect/>
                     </a:stretch>
@@ -585,6 +694,9 @@
         </w:drawing>
       </w:r>
       <w:r>
+        <w:rPr>
+          <w:noProof/>
+        </w:rPr>
         <w:drawing>
           <wp:inline distT="0" distB="0" distL="0" distR="0" wp14:anchorId="1BD4E21A" wp14:editId="4ECF8DB3">
             <wp:extent cx="1828800" cy="1415599"/>
@@ -601,7 +713,7 @@
                     <pic:cNvPicPr/>
                   </pic:nvPicPr>
                   <pic:blipFill>
-                    <a:blip r:embed="rId16"/>
+                    <a:blip r:embed="rId17"/>
                     <a:stretch>
                       <a:fillRect/>
                     </a:stretch>
@@ -734,14 +846,7 @@
           <w:rFonts w:cstheme="minorHAnsi"/>
           <w:color w:val="000000"/>
         </w:rPr>
-        <w:t>INTCAU_C - INTENT_C/PCAUSE_C COMPOSITE</w:t>
-      </w:r>
-      <w:r>
-        <w:rPr>
-          <w:rFonts w:cstheme="minorHAnsi"/>
-          <w:color w:val="000000"/>
-        </w:rPr>
-        <w:t xml:space="preserve"> (?)</w:t>
+        <w:t>INTCAU_C - INTENT_C/PCAUSE_C COMPOSITE (?)</w:t>
       </w:r>
     </w:p>
     <w:p>
@@ -883,6 +988,7 @@
     </w:p>
     <w:p>
       <w:r>
+        <w:lastRenderedPageBreak/>
         <w:t>[1] "NEK"      "TRAFFIC</w:t>
       </w:r>
       <w:proofErr w:type="gramStart"/>
@@ -1065,6 +1171,157 @@
         <w:t>TRAF_MVO" "INTCAU_C" "INTCAU_T" "WEIGHTA"</w:t>
       </w:r>
     </w:p>
+    <w:p>
+      <w:pPr>
+        <w:pStyle w:val="Heading1"/>
+      </w:pPr>
+      <w:r>
+        <w:t>Level selection</w:t>
+      </w:r>
+    </w:p>
+    <w:p>
+      <w:pPr>
+        <w:rPr>
+          <w:strike/>
+        </w:rPr>
+      </w:pPr>
+      <w:r>
+        <w:t xml:space="preserve">(01) Spouse/partner       </w:t>
+      </w:r>
+      <w:proofErr w:type="gramStart"/>
+      <w:r>
+        <w:t xml:space="preserve">   </w:t>
+      </w:r>
+      <w:r>
+        <w:rPr>
+          <w:strike/>
+        </w:rPr>
+        <w:t>(</w:t>
+      </w:r>
+      <w:proofErr w:type="gramEnd"/>
+      <w:r>
+        <w:rPr>
+          <w:strike/>
+        </w:rPr>
+        <w:t xml:space="preserve">02) Parent    (03) </w:t>
+      </w:r>
+      <w:proofErr w:type="spellStart"/>
+      <w:r>
+        <w:rPr>
+          <w:strike/>
+        </w:rPr>
+        <w:t>Oth</w:t>
+      </w:r>
+      <w:proofErr w:type="spellEnd"/>
+      <w:r>
+        <w:rPr>
+          <w:strike/>
+        </w:rPr>
+        <w:t xml:space="preserve"> relative (04) </w:t>
+      </w:r>
+      <w:proofErr w:type="spellStart"/>
+      <w:r>
+        <w:rPr>
+          <w:strike/>
+        </w:rPr>
+        <w:t>Unrel</w:t>
+      </w:r>
+      <w:proofErr w:type="spellEnd"/>
+      <w:r>
+        <w:rPr>
+          <w:strike/>
+        </w:rPr>
+        <w:t xml:space="preserve"> caregiver (05) Friend/acquaint </w:t>
+      </w:r>
+    </w:p>
+    <w:p>
+      <w:pPr>
+        <w:rPr>
+          <w:strike/>
+        </w:rPr>
+      </w:pPr>
+      <w:r>
+        <w:rPr>
+          <w:strike/>
+        </w:rPr>
+        <w:t xml:space="preserve">(06) Off authorities   </w:t>
+      </w:r>
+      <w:proofErr w:type="gramStart"/>
+      <w:r>
+        <w:rPr>
+          <w:strike/>
+        </w:rPr>
+        <w:t xml:space="preserve">   (</w:t>
+      </w:r>
+      <w:proofErr w:type="gramEnd"/>
+      <w:r>
+        <w:rPr>
+          <w:strike/>
+        </w:rPr>
+        <w:t xml:space="preserve">07) </w:t>
+      </w:r>
+      <w:proofErr w:type="spellStart"/>
+      <w:r>
+        <w:rPr>
+          <w:strike/>
+        </w:rPr>
+        <w:t>Mult</w:t>
+      </w:r>
+      <w:proofErr w:type="spellEnd"/>
+      <w:r>
+        <w:rPr>
+          <w:strike/>
+        </w:rPr>
+        <w:t xml:space="preserve"> perps        (08) Stranger   (88) </w:t>
+      </w:r>
+      <w:proofErr w:type="spellStart"/>
+      <w:r>
+        <w:rPr>
+          <w:strike/>
+        </w:rPr>
+        <w:t>Oth</w:t>
+      </w:r>
+      <w:proofErr w:type="spellEnd"/>
+      <w:r>
+        <w:rPr>
+          <w:strike/>
+        </w:rPr>
+        <w:t xml:space="preserve"> specified      (99) UNK </w:t>
+      </w:r>
+      <w:proofErr w:type="spellStart"/>
+      <w:r>
+        <w:rPr>
+          <w:strike/>
+        </w:rPr>
+        <w:t>unspec</w:t>
+      </w:r>
+      <w:proofErr w:type="spellEnd"/>
+      <w:r>
+        <w:rPr>
+          <w:strike/>
+        </w:rPr>
+        <w:t xml:space="preserve"> </w:t>
+      </w:r>
+    </w:p>
+    <w:p>
+      <w:r>
+        <w:t>“</w:t>
+      </w:r>
+      <w:r>
+        <w:rPr>
+          <w:color w:val="000000"/>
+          <w:shd w:val="clear" w:color="auto" w:fill="FFFFFF"/>
+        </w:rPr>
+        <w:t>Injuries due to domestic violence were identified by the NEISS AIP codes INTENT_C = 1 (sexual assault) or 2 (other assault) and PERP = 1 (spouse/partner). Sexual assault was included as it clearly is a form of IPV and could result in a fracture.</w:t>
+      </w:r>
+      <w:r>
+        <w:rPr>
+          <w:color w:val="000000"/>
+          <w:shd w:val="clear" w:color="auto" w:fill="FFFFFF"/>
+        </w:rPr>
+        <w:t>”</w:t>
+      </w:r>
+    </w:p>
     <w:p/>
     <w:p>
       <w:r>
@@ -1074,237 +1331,237 @@
     <w:p/>
     <w:p>
       <w:r>
+        <w:t xml:space="preserve">(00) </w:t>
+      </w:r>
+      <w:r>
+        <w:rPr>
+          <w:strike/>
+          <w:highlight w:val="yellow"/>
+        </w:rPr>
+        <w:t>Internal</w:t>
+      </w:r>
+      <w:r>
+        <w:t xml:space="preserve">        </w:t>
+      </w:r>
+      <w:proofErr w:type="gramStart"/>
+      <w:r>
+        <w:t xml:space="preserve">   (</w:t>
+      </w:r>
+      <w:proofErr w:type="gramEnd"/>
+      <w:r>
+        <w:t xml:space="preserve">30) </w:t>
+      </w:r>
+      <w:r>
+        <w:rPr>
+          <w:strike/>
+          <w:highlight w:val="yellow"/>
+        </w:rPr>
+        <w:t>Shoulder</w:t>
+      </w:r>
+      <w:r>
+        <w:t xml:space="preserve">        (31) </w:t>
+      </w:r>
+      <w:r>
+        <w:rPr>
+          <w:strike/>
+        </w:rPr>
+        <w:t>Upper trunk</w:t>
+      </w:r>
+      <w:r>
+        <w:t xml:space="preserve">              (32) </w:t>
+      </w:r>
+      <w:r>
+        <w:rPr>
+          <w:strike/>
+        </w:rPr>
+        <w:t xml:space="preserve">Elbow </w:t>
+      </w:r>
+    </w:p>
+    <w:p>
+      <w:pPr>
+        <w:rPr>
+          <w:strike/>
+        </w:rPr>
+      </w:pPr>
+      <w:r>
+        <w:rPr>
+          <w:strike/>
+        </w:rPr>
+        <w:t xml:space="preserve">         (33) Lower arm           </w:t>
+      </w:r>
+      <w:proofErr w:type="gramStart"/>
+      <w:r>
+        <w:rPr>
+          <w:strike/>
+        </w:rPr>
+        <w:t xml:space="preserve">   (</w:t>
+      </w:r>
+      <w:proofErr w:type="gramEnd"/>
+      <w:r>
+        <w:rPr>
+          <w:strike/>
+        </w:rPr>
+        <w:t xml:space="preserve">34) Wrist               (35) Knee          (36) Lower leg </w:t>
+      </w:r>
+    </w:p>
+    <w:p>
+      <w:r>
+        <w:rPr>
+          <w:strike/>
+        </w:rPr>
+        <w:t xml:space="preserve">             (37) Ankle    </w:t>
+      </w:r>
+      <w:proofErr w:type="gramStart"/>
+      <w:r>
+        <w:rPr>
+          <w:strike/>
+        </w:rPr>
+        <w:t xml:space="preserve">   (</w:t>
+      </w:r>
+      <w:proofErr w:type="gramEnd"/>
+      <w:r>
+        <w:rPr>
+          <w:strike/>
+        </w:rPr>
+        <w:t>38) Pubic region</w:t>
+      </w:r>
+      <w:r>
+        <w:t xml:space="preserve">               (75) Head               (76) Face </w:t>
+      </w:r>
+    </w:p>
+    <w:p>
+      <w:pPr>
+        <w:rPr>
+          <w:strike/>
+        </w:rPr>
+      </w:pPr>
+      <w:r>
+        <w:t xml:space="preserve">           (77) Eyeball     </w:t>
+      </w:r>
+      <w:proofErr w:type="gramStart"/>
+      <w:r>
+        <w:t xml:space="preserve">   </w:t>
+      </w:r>
+      <w:r>
+        <w:rPr>
+          <w:strike/>
+        </w:rPr>
+        <w:t>(</w:t>
+      </w:r>
+      <w:proofErr w:type="gramEnd"/>
+      <w:r>
+        <w:rPr>
+          <w:strike/>
+        </w:rPr>
+        <w:t xml:space="preserve">79) Lower trunk          (80) Upper arm          (81) Upper leg </w:t>
+      </w:r>
+    </w:p>
+    <w:p>
+      <w:r>
+        <w:rPr>
+          <w:strike/>
+        </w:rPr>
+        <w:t xml:space="preserve">              (82) Hand            </w:t>
+      </w:r>
+      <w:proofErr w:type="gramStart"/>
+      <w:r>
+        <w:rPr>
+          <w:strike/>
+        </w:rPr>
+        <w:t xml:space="preserve">   (</w:t>
+      </w:r>
+      <w:proofErr w:type="gramEnd"/>
+      <w:r>
+        <w:rPr>
+          <w:strike/>
+        </w:rPr>
+        <w:t>83) Foot</w:t>
+      </w:r>
+      <w:r>
+        <w:t xml:space="preserve"> (84) </w:t>
+      </w:r>
+      <w:r>
+        <w:rPr>
+          <w:strike/>
+          <w:highlight w:val="yellow"/>
+        </w:rPr>
+        <w:t>25-50 percent body</w:t>
+      </w:r>
+      <w:r>
+        <w:t xml:space="preserve">     (85) </w:t>
+      </w:r>
+      <w:r>
+        <w:rPr>
+          <w:strike/>
+          <w:highlight w:val="yellow"/>
+        </w:rPr>
+        <w:t>All parts body</w:t>
+      </w:r>
+      <w:r>
+        <w:t xml:space="preserve"> </w:t>
+      </w:r>
+    </w:p>
+    <w:p>
+      <w:r>
+        <w:t xml:space="preserve">          </w:t>
+      </w:r>
+      <w:r>
+        <w:rPr>
+          <w:strike/>
+        </w:rPr>
+        <w:t xml:space="preserve">  </w:t>
+      </w:r>
+      <w:r>
+        <w:rPr>
+          <w:strike/>
+          <w:highlight w:val="yellow"/>
+        </w:rPr>
+        <w:t>(87) UNK/NS</w:t>
+      </w:r>
+      <w:r>
+        <w:t xml:space="preserve">           </w:t>
+      </w:r>
+      <w:proofErr w:type="gramStart"/>
+      <w:r>
+        <w:t xml:space="preserve">   (</w:t>
+      </w:r>
+      <w:proofErr w:type="gramEnd"/>
+      <w:r>
+        <w:t xml:space="preserve">88) Mouth               (89) Neck             </w:t>
+      </w:r>
+      <w:r>
+        <w:rPr>
+          <w:strike/>
+        </w:rPr>
+        <w:t>(92) Finger</w:t>
+      </w:r>
+      <w:r>
+        <w:t xml:space="preserve"> </w:t>
+      </w:r>
+    </w:p>
+    <w:p>
+      <w:r>
+        <w:rPr>
+          <w:strike/>
+        </w:rPr>
+        <w:t xml:space="preserve">               (93) Toe</w:t>
+      </w:r>
+      <w:r>
+        <w:t xml:space="preserve">             </w:t>
+      </w:r>
+      <w:proofErr w:type="gramStart"/>
+      <w:r>
+        <w:t xml:space="preserve">   (</w:t>
+      </w:r>
+      <w:proofErr w:type="gramEnd"/>
+      <w:r>
+        <w:t xml:space="preserve">94) Ear </w:t>
+      </w:r>
+    </w:p>
+    <w:p/>
+    <w:p>
+      <w:r>
         <w:lastRenderedPageBreak/>
-        <w:t xml:space="preserve">(00) </w:t>
-      </w:r>
-      <w:r>
-        <w:rPr>
-          <w:strike/>
-          <w:highlight w:val="yellow"/>
-        </w:rPr>
-        <w:t>Internal</w:t>
-      </w:r>
-      <w:r>
-        <w:t xml:space="preserve">        </w:t>
-      </w:r>
-      <w:proofErr w:type="gramStart"/>
-      <w:r>
-        <w:t xml:space="preserve">   (</w:t>
-      </w:r>
-      <w:proofErr w:type="gramEnd"/>
-      <w:r>
-        <w:t xml:space="preserve">30) </w:t>
-      </w:r>
-      <w:r>
-        <w:rPr>
-          <w:strike/>
-          <w:highlight w:val="yellow"/>
-        </w:rPr>
-        <w:t>Shoulder</w:t>
-      </w:r>
-      <w:r>
-        <w:t xml:space="preserve">        (31) </w:t>
-      </w:r>
-      <w:r>
-        <w:rPr>
-          <w:strike/>
-        </w:rPr>
-        <w:t>Upper trunk</w:t>
-      </w:r>
-      <w:r>
-        <w:t xml:space="preserve">              (32) </w:t>
-      </w:r>
-      <w:r>
-        <w:rPr>
-          <w:strike/>
-        </w:rPr>
-        <w:t xml:space="preserve">Elbow </w:t>
-      </w:r>
-    </w:p>
-    <w:p>
-      <w:pPr>
-        <w:rPr>
-          <w:strike/>
-        </w:rPr>
-      </w:pPr>
-      <w:r>
-        <w:rPr>
-          <w:strike/>
-        </w:rPr>
-        <w:t xml:space="preserve">         (33) Lower arm           </w:t>
-      </w:r>
-      <w:proofErr w:type="gramStart"/>
-      <w:r>
-        <w:rPr>
-          <w:strike/>
-        </w:rPr>
-        <w:t xml:space="preserve">   (</w:t>
-      </w:r>
-      <w:proofErr w:type="gramEnd"/>
-      <w:r>
-        <w:rPr>
-          <w:strike/>
-        </w:rPr>
-        <w:t xml:space="preserve">34) Wrist               (35) Knee          (36) Lower leg </w:t>
-      </w:r>
-    </w:p>
-    <w:p>
-      <w:r>
-        <w:rPr>
-          <w:strike/>
-        </w:rPr>
-        <w:t xml:space="preserve">             (37) Ankle    </w:t>
-      </w:r>
-      <w:proofErr w:type="gramStart"/>
-      <w:r>
-        <w:rPr>
-          <w:strike/>
-        </w:rPr>
-        <w:t xml:space="preserve">   (</w:t>
-      </w:r>
-      <w:proofErr w:type="gramEnd"/>
-      <w:r>
-        <w:rPr>
-          <w:strike/>
-        </w:rPr>
-        <w:t>38) Pubic region</w:t>
-      </w:r>
-      <w:r>
-        <w:t xml:space="preserve">               (75) Head               (76) Face </w:t>
-      </w:r>
-    </w:p>
-    <w:p>
-      <w:pPr>
-        <w:rPr>
-          <w:strike/>
-        </w:rPr>
-      </w:pPr>
-      <w:r>
-        <w:t xml:space="preserve">           (77) Eyeball     </w:t>
-      </w:r>
-      <w:proofErr w:type="gramStart"/>
-      <w:r>
-        <w:t xml:space="preserve">   </w:t>
-      </w:r>
-      <w:r>
-        <w:rPr>
-          <w:strike/>
-        </w:rPr>
-        <w:t>(</w:t>
-      </w:r>
-      <w:proofErr w:type="gramEnd"/>
-      <w:r>
-        <w:rPr>
-          <w:strike/>
-        </w:rPr>
-        <w:t xml:space="preserve">79) Lower trunk          (80) Upper arm          (81) Upper leg </w:t>
-      </w:r>
-    </w:p>
-    <w:p>
-      <w:r>
-        <w:rPr>
-          <w:strike/>
-        </w:rPr>
-        <w:t xml:space="preserve">              (82) Hand            </w:t>
-      </w:r>
-      <w:proofErr w:type="gramStart"/>
-      <w:r>
-        <w:rPr>
-          <w:strike/>
-        </w:rPr>
-        <w:t xml:space="preserve">   (</w:t>
-      </w:r>
-      <w:proofErr w:type="gramEnd"/>
-      <w:r>
-        <w:rPr>
-          <w:strike/>
-        </w:rPr>
-        <w:t>83) Foot</w:t>
-      </w:r>
-      <w:r>
-        <w:t xml:space="preserve"> (84) </w:t>
-      </w:r>
-      <w:r>
-        <w:rPr>
-          <w:strike/>
-          <w:highlight w:val="yellow"/>
-        </w:rPr>
-        <w:t>25-50 percent body</w:t>
-      </w:r>
-      <w:r>
-        <w:t xml:space="preserve">     (85) </w:t>
-      </w:r>
-      <w:r>
-        <w:rPr>
-          <w:strike/>
-          <w:highlight w:val="yellow"/>
-        </w:rPr>
-        <w:t>All parts body</w:t>
-      </w:r>
-      <w:r>
-        <w:t xml:space="preserve"> </w:t>
-      </w:r>
-    </w:p>
-    <w:p>
-      <w:r>
-        <w:t xml:space="preserve">          </w:t>
-      </w:r>
-      <w:r>
-        <w:rPr>
-          <w:strike/>
-        </w:rPr>
-        <w:t xml:space="preserve">  </w:t>
-      </w:r>
-      <w:r>
-        <w:rPr>
-          <w:strike/>
-          <w:highlight w:val="yellow"/>
-        </w:rPr>
-        <w:t>(87) UNK/NS</w:t>
-      </w:r>
-      <w:r>
-        <w:t xml:space="preserve">           </w:t>
-      </w:r>
-      <w:proofErr w:type="gramStart"/>
-      <w:r>
-        <w:t xml:space="preserve">   (</w:t>
-      </w:r>
-      <w:proofErr w:type="gramEnd"/>
-      <w:r>
-        <w:t xml:space="preserve">88) Mouth               (89) Neck             </w:t>
-      </w:r>
-      <w:r>
-        <w:rPr>
-          <w:strike/>
-        </w:rPr>
-        <w:t>(92) Finger</w:t>
-      </w:r>
-      <w:r>
-        <w:t xml:space="preserve"> </w:t>
-      </w:r>
-    </w:p>
-    <w:p>
-      <w:r>
-        <w:rPr>
-          <w:strike/>
-        </w:rPr>
-        <w:t xml:space="preserve">               (93) Toe</w:t>
-      </w:r>
-      <w:r>
-        <w:t xml:space="preserve">             </w:t>
-      </w:r>
-      <w:proofErr w:type="gramStart"/>
-      <w:r>
-        <w:t xml:space="preserve">   (</w:t>
-      </w:r>
-      <w:proofErr w:type="gramEnd"/>
-      <w:r>
-        <w:t xml:space="preserve">94) Ear </w:t>
-      </w:r>
-    </w:p>
-    <w:p/>
-    <w:p>
-      <w:r>
         <w:t xml:space="preserve">REASON: </w:t>
       </w:r>
       <w:r>
@@ -2171,6 +2428,27 @@
     <w:name w:val="Normal"/>
     <w:qFormat/>
   </w:style>
+  <w:style w:type="paragraph" w:styleId="Heading1">
+    <w:name w:val="heading 1"/>
+    <w:basedOn w:val="Normal"/>
+    <w:next w:val="Normal"/>
+    <w:link w:val="Heading1Char"/>
+    <w:uiPriority w:val="9"/>
+    <w:qFormat/>
+    <w:rsid w:val="00F60785"/>
+    <w:pPr>
+      <w:keepNext/>
+      <w:keepLines/>
+      <w:spacing w:before="240" w:after="0"/>
+      <w:outlineLvl w:val="0"/>
+    </w:pPr>
+    <w:rPr>
+      <w:rFonts w:asciiTheme="majorHAnsi" w:eastAsiaTheme="majorEastAsia" w:hAnsiTheme="majorHAnsi" w:cstheme="majorBidi"/>
+      <w:color w:val="2F5496" w:themeColor="accent1" w:themeShade="BF"/>
+      <w:sz w:val="32"/>
+      <w:szCs w:val="32"/>
+    </w:rPr>
+  </w:style>
   <w:style w:type="character" w:default="1" w:styleId="DefaultParagraphFont">
     <w:name w:val="Default Paragraph Font"/>
     <w:uiPriority w:val="1"/>
@@ -2252,6 +2530,19 @@
     <w:link w:val="Footer"/>
     <w:uiPriority w:val="99"/>
     <w:rsid w:val="004D6987"/>
+  </w:style>
+  <w:style w:type="character" w:customStyle="1" w:styleId="Heading1Char">
+    <w:name w:val="Heading 1 Char"/>
+    <w:basedOn w:val="DefaultParagraphFont"/>
+    <w:link w:val="Heading1"/>
+    <w:uiPriority w:val="9"/>
+    <w:rsid w:val="00F60785"/>
+    <w:rPr>
+      <w:rFonts w:asciiTheme="majorHAnsi" w:eastAsiaTheme="majorEastAsia" w:hAnsiTheme="majorHAnsi" w:cstheme="majorBidi"/>
+      <w:color w:val="2F5496" w:themeColor="accent1" w:themeShade="BF"/>
+      <w:sz w:val="32"/>
+      <w:szCs w:val="32"/>
+    </w:rPr>
   </w:style>
 </w:styles>
 </file>

</xml_diff>